<commit_message>
Updating code review stuff
</commit_message>
<xml_diff>
--- a/Labs/Lab2/LabReviewForm-Lab2.docx
+++ b/Labs/Lab2/LabReviewForm-Lab2.docx
@@ -31,13 +31,13 @@
         <w:tblLook w:val="0000" w:firstRow="0" w:lastRow="0" w:firstColumn="0" w:lastColumn="0" w:noHBand="0" w:noVBand="0"/>
       </w:tblPr>
       <w:tblGrid>
-        <w:gridCol w:w="4698"/>
-        <w:gridCol w:w="4908"/>
+        <w:gridCol w:w="5613"/>
+        <w:gridCol w:w="3993"/>
       </w:tblGrid>
       <w:tr>
         <w:tc>
           <w:tcPr>
-            <w:tcW w:w="4698" w:type="dxa"/>
+            <w:tcW w:w="5613" w:type="dxa"/>
             <w:tcBorders>
               <w:top w:val="single" w:sz="4" w:space="0" w:color="000000"/>
               <w:left w:val="single" w:sz="4" w:space="0" w:color="000000"/>
@@ -58,7 +58,7 @@
         </w:tc>
         <w:tc>
           <w:tcPr>
-            <w:tcW w:w="4908" w:type="dxa"/>
+            <w:tcW w:w="3993" w:type="dxa"/>
             <w:tcBorders>
               <w:top w:val="single" w:sz="4" w:space="0" w:color="000000"/>
               <w:left w:val="single" w:sz="4" w:space="0" w:color="000000"/>
@@ -76,15 +76,13 @@
             <w:r>
               <w:t>CS 296N, Lab 2</w:t>
             </w:r>
-            <w:bookmarkStart w:id="0" w:name="_GoBack"/>
-            <w:bookmarkEnd w:id="0"/>
           </w:p>
         </w:tc>
       </w:tr>
       <w:tr>
         <w:tc>
           <w:tcPr>
-            <w:tcW w:w="4698" w:type="dxa"/>
+            <w:tcW w:w="5613" w:type="dxa"/>
             <w:tcBorders>
               <w:top w:val="single" w:sz="4" w:space="0" w:color="000000"/>
               <w:left w:val="single" w:sz="4" w:space="0" w:color="000000"/>
@@ -99,19 +97,13 @@
               <w:spacing w:after="0" w:line="240" w:lineRule="auto"/>
             </w:pPr>
             <w:r>
-              <w:t>Your name (</w:t>
+              <w:t>Reviewer (Person doing the review)</w:t>
             </w:r>
-            <w:r>
-              <w:t>your code is being reviewed</w:t>
-            </w:r>
-            <w:r>
-              <w:t>)</w:t>
-            </w:r>
-          </w:p>
-        </w:tc>
-        <w:tc>
-          <w:tcPr>
-            <w:tcW w:w="4908" w:type="dxa"/>
+          </w:p>
+        </w:tc>
+        <w:tc>
+          <w:tcPr>
+            <w:tcW w:w="3993" w:type="dxa"/>
             <w:tcBorders>
               <w:top w:val="single" w:sz="4" w:space="0" w:color="000000"/>
               <w:left w:val="single" w:sz="4" w:space="0" w:color="000000"/>
@@ -132,7 +124,7 @@
       <w:tr>
         <w:tc>
           <w:tcPr>
-            <w:tcW w:w="4698" w:type="dxa"/>
+            <w:tcW w:w="5613" w:type="dxa"/>
             <w:tcBorders>
               <w:top w:val="single" w:sz="4" w:space="0" w:color="000000"/>
               <w:left w:val="single" w:sz="4" w:space="0" w:color="000000"/>
@@ -147,13 +139,13 @@
               <w:spacing w:after="0" w:line="240" w:lineRule="auto"/>
             </w:pPr>
             <w:r>
-              <w:t>Reviewer(s):</w:t>
+              <w:t>Developer (Person whose code you are reviewing)</w:t>
             </w:r>
           </w:p>
         </w:tc>
         <w:tc>
           <w:tcPr>
-            <w:tcW w:w="4908" w:type="dxa"/>
+            <w:tcW w:w="3993" w:type="dxa"/>
             <w:tcBorders>
               <w:top w:val="single" w:sz="4" w:space="0" w:color="000000"/>
               <w:left w:val="single" w:sz="4" w:space="0" w:color="000000"/>
@@ -174,7 +166,7 @@
       <w:tr>
         <w:tc>
           <w:tcPr>
-            <w:tcW w:w="4698" w:type="dxa"/>
+            <w:tcW w:w="5613" w:type="dxa"/>
             <w:tcBorders>
               <w:top w:val="single" w:sz="4" w:space="0" w:color="000000"/>
               <w:left w:val="single" w:sz="4" w:space="0" w:color="000000"/>
@@ -189,13 +181,13 @@
               <w:spacing w:after="0" w:line="240" w:lineRule="auto"/>
             </w:pPr>
             <w:r>
-              <w:t>Date:</w:t>
+              <w:t>Date</w:t>
             </w:r>
           </w:p>
         </w:tc>
         <w:tc>
           <w:tcPr>
-            <w:tcW w:w="4908" w:type="dxa"/>
+            <w:tcW w:w="3993" w:type="dxa"/>
             <w:tcBorders>
               <w:top w:val="single" w:sz="4" w:space="0" w:color="000000"/>
               <w:left w:val="single" w:sz="4" w:space="0" w:color="000000"/>
@@ -230,6 +222,8 @@
         <w:br/>
         <w:t>Instructions</w:t>
       </w:r>
+      <w:bookmarkStart w:id="0" w:name="_GoBack"/>
+      <w:bookmarkEnd w:id="0"/>
     </w:p>
     <w:p>
       <w:pPr>
@@ -241,42 +235,34 @@
         <w:t xml:space="preserve">You should have already </w:t>
       </w:r>
       <w:r>
-        <w:t>submitted the beta version of this lab assignment</w:t>
+        <w:t xml:space="preserve">submitted </w:t>
+      </w:r>
+      <w:r>
+        <w:t>your</w:t>
+      </w:r>
+      <w:r>
+        <w:t xml:space="preserve"> beta version of this lab assignment</w:t>
+      </w:r>
+      <w:r>
+        <w:t xml:space="preserve"> to the beta review forum</w:t>
       </w:r>
       <w:r>
         <w:t xml:space="preserve">. </w:t>
       </w:r>
       <w:r>
-        <w:t>A reviewer will review your code with you and give you input to</w:t>
+        <w:t>You will complete this form for the work done by one of your lab partners. After you have filled out the “Beta” column, you will upload this review to the forum for your lab partner to see.</w:t>
       </w:r>
-      <w:r>
-        <w:t xml:space="preserve"> </w:t>
-      </w:r>
-      <w:r>
-        <w:t>complete the</w:t>
-      </w:r>
-      <w:r>
-        <w:t xml:space="preserve"> “Beta” column of this </w:t>
-      </w:r>
-      <w:r>
-        <w:t>form</w:t>
-      </w:r>
-      <w:r>
-        <w:t xml:space="preserve">.  Revise your code based on the review. On your own, fill out the “Release” column of this form and </w:t>
-      </w:r>
-      <w:r>
-        <w:t>submit</w:t>
-      </w:r>
-      <w:r>
-        <w:t xml:space="preserve"> it along with the re</w:t>
-      </w:r>
-      <w:r>
-        <w:t>vised version of your lab work.</w:t>
-      </w:r>
+    </w:p>
+    <w:p>
+      <w:pPr>
+        <w:widowControl w:val="0"/>
+        <w:autoSpaceDE w:val="0"/>
+        <w:spacing w:line="240" w:lineRule="auto"/>
+      </w:pPr>
     </w:p>
     <w:tbl>
       <w:tblPr>
-        <w:tblW w:w="9573" w:type="dxa"/>
+        <w:tblW w:w="9663" w:type="dxa"/>
         <w:tblInd w:w="-15" w:type="dxa"/>
         <w:tblLayout w:type="fixed"/>
         <w:tblLook w:val="0000" w:firstRow="0" w:lastRow="0" w:firstColumn="0" w:lastColumn="0" w:noHBand="0" w:noVBand="0"/>
@@ -284,7 +270,7 @@
       <w:tblGrid>
         <w:gridCol w:w="7413"/>
         <w:gridCol w:w="990"/>
-        <w:gridCol w:w="1170"/>
+        <w:gridCol w:w="1260"/>
       </w:tblGrid>
       <w:tr>
         <w:tc>
@@ -348,7 +334,7 @@
         </w:tc>
         <w:tc>
           <w:tcPr>
-            <w:tcW w:w="1170" w:type="dxa"/>
+            <w:tcW w:w="1260" w:type="dxa"/>
             <w:tcBorders>
               <w:top w:val="single" w:sz="4" w:space="0" w:color="000000"/>
               <w:left w:val="single" w:sz="4" w:space="0" w:color="000000"/>
@@ -372,7 +358,7 @@
                 <w:b/>
                 <w:bCs/>
               </w:rPr>
-              <w:t>Release</w:t>
+              <w:t>Production</w:t>
             </w:r>
           </w:p>
         </w:tc>
@@ -420,7 +406,7 @@
         </w:tc>
         <w:tc>
           <w:tcPr>
-            <w:tcW w:w="1170" w:type="dxa"/>
+            <w:tcW w:w="1260" w:type="dxa"/>
             <w:tcBorders>
               <w:top w:val="single" w:sz="4" w:space="0" w:color="000000"/>
               <w:left w:val="single" w:sz="4" w:space="0" w:color="000000"/>
@@ -484,7 +470,7 @@
         </w:tc>
         <w:tc>
           <w:tcPr>
-            <w:tcW w:w="1170" w:type="dxa"/>
+            <w:tcW w:w="1260" w:type="dxa"/>
             <w:tcBorders>
               <w:top w:val="single" w:sz="4" w:space="0" w:color="000000"/>
               <w:left w:val="single" w:sz="4" w:space="0" w:color="000000"/>
@@ -542,7 +528,7 @@
         </w:tc>
         <w:tc>
           <w:tcPr>
-            <w:tcW w:w="1170" w:type="dxa"/>
+            <w:tcW w:w="1260" w:type="dxa"/>
             <w:tcBorders>
               <w:top w:val="single" w:sz="4" w:space="0" w:color="000000"/>
               <w:left w:val="single" w:sz="4" w:space="0" w:color="000000"/>
@@ -600,7 +586,7 @@
         </w:tc>
         <w:tc>
           <w:tcPr>
-            <w:tcW w:w="1170" w:type="dxa"/>
+            <w:tcW w:w="1260" w:type="dxa"/>
             <w:tcBorders>
               <w:top w:val="single" w:sz="4" w:space="0" w:color="000000"/>
               <w:left w:val="single" w:sz="4" w:space="0" w:color="000000"/>
@@ -658,7 +644,7 @@
         </w:tc>
         <w:tc>
           <w:tcPr>
-            <w:tcW w:w="1170" w:type="dxa"/>
+            <w:tcW w:w="1260" w:type="dxa"/>
             <w:tcBorders>
               <w:top w:val="single" w:sz="4" w:space="0" w:color="000000"/>
               <w:left w:val="single" w:sz="4" w:space="0" w:color="000000"/>
@@ -716,7 +702,7 @@
         </w:tc>
         <w:tc>
           <w:tcPr>
-            <w:tcW w:w="1170" w:type="dxa"/>
+            <w:tcW w:w="1260" w:type="dxa"/>
             <w:tcBorders>
               <w:top w:val="single" w:sz="4" w:space="0" w:color="000000"/>
               <w:left w:val="single" w:sz="4" w:space="0" w:color="000000"/>
@@ -777,7 +763,7 @@
         </w:tc>
         <w:tc>
           <w:tcPr>
-            <w:tcW w:w="1170" w:type="dxa"/>
+            <w:tcW w:w="1260" w:type="dxa"/>
             <w:tcBorders>
               <w:top w:val="single" w:sz="4" w:space="0" w:color="000000"/>
               <w:left w:val="single" w:sz="4" w:space="0" w:color="000000"/>
@@ -835,7 +821,7 @@
         </w:tc>
         <w:tc>
           <w:tcPr>
-            <w:tcW w:w="1170" w:type="dxa"/>
+            <w:tcW w:w="1260" w:type="dxa"/>
             <w:tcBorders>
               <w:top w:val="single" w:sz="4" w:space="0" w:color="000000"/>
               <w:left w:val="single" w:sz="4" w:space="0" w:color="000000"/>
@@ -893,7 +879,7 @@
         </w:tc>
         <w:tc>
           <w:tcPr>
-            <w:tcW w:w="1170" w:type="dxa"/>
+            <w:tcW w:w="1260" w:type="dxa"/>
             <w:tcBorders>
               <w:top w:val="single" w:sz="4" w:space="0" w:color="000000"/>
               <w:left w:val="single" w:sz="4" w:space="0" w:color="000000"/>
@@ -951,7 +937,7 @@
         </w:tc>
         <w:tc>
           <w:tcPr>
-            <w:tcW w:w="1170" w:type="dxa"/>
+            <w:tcW w:w="1260" w:type="dxa"/>
             <w:tcBorders>
               <w:top w:val="single" w:sz="4" w:space="0" w:color="000000"/>
               <w:left w:val="single" w:sz="4" w:space="0" w:color="000000"/>
@@ -989,11 +975,9 @@
             <w:r>
               <w:t>Does the solution meet all the requirements? (</w:t>
             </w:r>
-            <w:proofErr w:type="gramStart"/>
             <w:r>
-              <w:t>list</w:t>
+              <w:t>List</w:t>
             </w:r>
-            <w:proofErr w:type="gramEnd"/>
             <w:r>
               <w:t xml:space="preserve"> any issues below)</w:t>
             </w:r>
@@ -1020,7 +1004,7 @@
         </w:tc>
         <w:tc>
           <w:tcPr>
-            <w:tcW w:w="1170" w:type="dxa"/>
+            <w:tcW w:w="1260" w:type="dxa"/>
             <w:tcBorders>
               <w:top w:val="single" w:sz="4" w:space="0" w:color="000000"/>
               <w:left w:val="single" w:sz="4" w:space="0" w:color="000000"/>
@@ -1078,7 +1062,7 @@
         </w:tc>
         <w:tc>
           <w:tcPr>
-            <w:tcW w:w="1170" w:type="dxa"/>
+            <w:tcW w:w="1260" w:type="dxa"/>
             <w:tcBorders>
               <w:top w:val="single" w:sz="4" w:space="0" w:color="000000"/>
               <w:left w:val="single" w:sz="4" w:space="0" w:color="000000"/>
@@ -1136,7 +1120,7 @@
         </w:tc>
         <w:tc>
           <w:tcPr>
-            <w:tcW w:w="1170" w:type="dxa"/>
+            <w:tcW w:w="1260" w:type="dxa"/>
             <w:tcBorders>
               <w:top w:val="single" w:sz="4" w:space="0" w:color="000000"/>
               <w:left w:val="single" w:sz="4" w:space="0" w:color="000000"/>
@@ -1194,7 +1178,7 @@
         </w:tc>
         <w:tc>
           <w:tcPr>
-            <w:tcW w:w="1170" w:type="dxa"/>
+            <w:tcW w:w="1260" w:type="dxa"/>
             <w:tcBorders>
               <w:top w:val="single" w:sz="4" w:space="0" w:color="000000"/>
               <w:left w:val="single" w:sz="4" w:space="0" w:color="000000"/>
@@ -1252,7 +1236,7 @@
         </w:tc>
         <w:tc>
           <w:tcPr>
-            <w:tcW w:w="1170" w:type="dxa"/>
+            <w:tcW w:w="1260" w:type="dxa"/>
             <w:tcBorders>
               <w:top w:val="single" w:sz="4" w:space="0" w:color="000000"/>
               <w:left w:val="single" w:sz="4" w:space="0" w:color="000000"/>
@@ -1313,7 +1297,7 @@
         </w:tc>
         <w:tc>
           <w:tcPr>
-            <w:tcW w:w="1170" w:type="dxa"/>
+            <w:tcW w:w="1260" w:type="dxa"/>
             <w:tcBorders>
               <w:top w:val="single" w:sz="4" w:space="0" w:color="000000"/>
               <w:left w:val="single" w:sz="4" w:space="0" w:color="000000"/>
@@ -1374,7 +1358,7 @@
         </w:tc>
         <w:tc>
           <w:tcPr>
-            <w:tcW w:w="1170" w:type="dxa"/>
+            <w:tcW w:w="1260" w:type="dxa"/>
             <w:tcBorders>
               <w:top w:val="single" w:sz="4" w:space="0" w:color="000000"/>
               <w:left w:val="single" w:sz="4" w:space="0" w:color="000000"/>
@@ -1435,7 +1419,7 @@
         </w:tc>
         <w:tc>
           <w:tcPr>
-            <w:tcW w:w="1170" w:type="dxa"/>
+            <w:tcW w:w="1260" w:type="dxa"/>
             <w:tcBorders>
               <w:top w:val="single" w:sz="4" w:space="0" w:color="000000"/>
               <w:left w:val="single" w:sz="4" w:space="0" w:color="000000"/>

</xml_diff>